<commit_message>
finish lab1 and lab2
</commit_message>
<xml_diff>
--- a/documents/IOT1601_潘翔_U201614898.docx
+++ b/documents/IOT1601_潘翔_U201614898.docx
@@ -6386,8 +6386,8 @@
         <w:pStyle w:val="2"/>
       </w:pPr>
       <w:bookmarkStart w:id="2" w:name="_Toc482021028"/>
-      <w:bookmarkStart w:id="3" w:name="_Toc515757827"/>
-      <w:bookmarkStart w:id="4" w:name="_Toc1128720792"/>
+      <w:bookmarkStart w:id="3" w:name="_Toc1128720792"/>
+      <w:bookmarkStart w:id="4" w:name="_Toc515757827"/>
       <w:r>
         <w:rPr>
           <w:rFonts w:hint="eastAsia"/>
@@ -6411,8 +6411,8 @@
           <w:rFonts w:hint="eastAsia"/>
         </w:rPr>
       </w:pPr>
-      <w:bookmarkStart w:id="5" w:name="_Toc482021029"/>
-      <w:bookmarkStart w:id="6" w:name="_Toc1309366992"/>
+      <w:bookmarkStart w:id="5" w:name="_Toc1309366992"/>
+      <w:bookmarkStart w:id="6" w:name="_Toc482021029"/>
       <w:bookmarkStart w:id="7" w:name="_Toc1633828427"/>
       <w:r>
         <w:rPr>
@@ -6470,9 +6470,9 @@
       <w:pPr>
         <w:pStyle w:val="3"/>
       </w:pPr>
-      <w:bookmarkStart w:id="8" w:name="_Toc482021030"/>
+      <w:bookmarkStart w:id="8" w:name="_Toc211890703"/>
       <w:bookmarkStart w:id="9" w:name="_Toc470689290"/>
-      <w:bookmarkStart w:id="10" w:name="_Toc211890703"/>
+      <w:bookmarkStart w:id="10" w:name="_Toc482021030"/>
       <w:r>
         <w:rPr>
           <w:rFonts w:hint="eastAsia"/>
@@ -7308,9 +7308,9 @@
       <w:pPr>
         <w:pStyle w:val="3"/>
       </w:pPr>
-      <w:bookmarkStart w:id="17" w:name="_Toc482021031"/>
-      <w:bookmarkStart w:id="18" w:name="_Toc1273838475"/>
-      <w:bookmarkStart w:id="19" w:name="_Toc28981103"/>
+      <w:bookmarkStart w:id="17" w:name="_Toc1273838475"/>
+      <w:bookmarkStart w:id="18" w:name="_Toc28981103"/>
+      <w:bookmarkStart w:id="19" w:name="_Toc482021031"/>
       <w:r>
         <w:rPr>
           <w:rFonts w:hint="eastAsia"/>
@@ -24154,6 +24154,7 @@
       </w:r>
     </w:p>
     <w:p>
+      <w:pPr/>
       <w:r>
         <w:rPr>
           <w:lang w:val="en-US" w:eastAsia="zh-CN"/>
@@ -24218,6 +24219,7 @@
       </w:r>
     </w:p>
     <w:p>
+      <w:pPr/>
       <w:r>
         <w:rPr>
           <w:lang w:val="en-US" w:eastAsia="zh-CN"/>
@@ -24247,6 +24249,7 @@
       </w:r>
     </w:p>
     <w:p>
+      <w:pPr/>
       <w:r>
         <w:rPr>
           <w:lang w:val="en-US" w:eastAsia="zh-CN"/>
@@ -24283,6 +24286,7 @@
       </w:r>
     </w:p>
     <w:p>
+      <w:pPr/>
       <w:r>
         <w:rPr>
           <w:lang w:val="en-US" w:eastAsia="zh-CN"/>
@@ -24344,8 +24348,6 @@
         </w:rPr>
         <w:t>关于MYSQL如何解析查询的额外信息</w:t>
       </w:r>
-      <w:bookmarkStart w:id="43" w:name="_GoBack"/>
-      <w:bookmarkEnd w:id="43"/>
     </w:p>
     <w:p>
       <w:pPr>
@@ -26868,13 +26870,7 @@
         <w:rPr>
           <w:rFonts w:hint="default"/>
         </w:rPr>
-        <w:t>图3.1 2017年上映电影中出演5场以上演员</w:t>
-      </w:r>
-      <w:r>
-        <w:rPr>
-          <w:rFonts w:hint="default"/>
-        </w:rPr>
-        <w:t>及电影数</w:t>
+        <w:t>图3.1 2017年上映电影中出演5场以上演员及电影数</w:t>
       </w:r>
     </w:p>
     <w:p>
@@ -26943,15 +26939,1134 @@
     </w:p>
     <w:p>
       <w:pPr>
-        <w:numPr>
-          <w:ilvl w:val="0"/>
-          <w:numId w:val="0"/>
-        </w:numPr>
+        <w:keepNext w:val="0"/>
+        <w:keepLines w:val="0"/>
+        <w:widowControl/>
+        <w:suppressLineNumbers w:val="0"/>
+        <w:spacing w:after="240" w:afterAutospacing="0"/>
+        <w:jc w:val="left"/>
+        <w:rPr>
+          <w:rFonts w:hint="default" w:ascii="monospace" w:hAnsi="monospace" w:eastAsia="monospace" w:cs="monospace"/>
+          <w:kern w:val="0"/>
+          <w:sz w:val="24"/>
+          <w:szCs w:val="24"/>
+          <w:lang w:val="en-US" w:eastAsia="zh-CN" w:bidi="ar"/>
+        </w:rPr>
+      </w:pPr>
+      <w:r>
+        <w:rPr>
+          <w:rFonts w:ascii="monospace" w:hAnsi="monospace" w:eastAsia="monospace" w:cs="monospace"/>
+          <w:b/>
+          <w:color w:val="008700"/>
+          <w:kern w:val="0"/>
+          <w:sz w:val="24"/>
+          <w:szCs w:val="24"/>
+          <w:shd w:val="clear" w:fill="FFFFFF"/>
+          <w:lang w:val="en-US" w:eastAsia="zh-CN" w:bidi="ar"/>
+        </w:rPr>
+        <w:t>create</w:t>
+      </w:r>
+      <w:r>
+        <w:rPr>
+          <w:rFonts w:hint="default" w:ascii="monospace" w:hAnsi="monospace" w:eastAsia="monospace" w:cs="monospace"/>
+          <w:color w:val="000000"/>
+          <w:kern w:val="0"/>
+          <w:sz w:val="24"/>
+          <w:szCs w:val="24"/>
+          <w:shd w:val="clear" w:fill="FFFFFF"/>
+          <w:lang w:val="en-US" w:eastAsia="zh-CN" w:bidi="ar"/>
+        </w:rPr>
+        <w:t xml:space="preserve"> </w:t>
+      </w:r>
+      <w:r>
+        <w:rPr>
+          <w:rFonts w:hint="default" w:ascii="monospace" w:hAnsi="monospace" w:eastAsia="monospace" w:cs="monospace"/>
+          <w:b/>
+          <w:color w:val="008700"/>
+          <w:kern w:val="0"/>
+          <w:sz w:val="24"/>
+          <w:szCs w:val="24"/>
+          <w:shd w:val="clear" w:fill="FFFFFF"/>
+          <w:lang w:val="en-US" w:eastAsia="zh-CN" w:bidi="ar"/>
+        </w:rPr>
+        <w:t>or</w:t>
+      </w:r>
+      <w:r>
+        <w:rPr>
+          <w:rFonts w:hint="default" w:ascii="monospace" w:hAnsi="monospace" w:eastAsia="monospace" w:cs="monospace"/>
+          <w:color w:val="000000"/>
+          <w:kern w:val="0"/>
+          <w:sz w:val="24"/>
+          <w:szCs w:val="24"/>
+          <w:shd w:val="clear" w:fill="FFFFFF"/>
+          <w:lang w:val="en-US" w:eastAsia="zh-CN" w:bidi="ar"/>
+        </w:rPr>
+        <w:t xml:space="preserve"> </w:t>
+      </w:r>
+      <w:r>
+        <w:rPr>
+          <w:rFonts w:hint="default" w:ascii="monospace" w:hAnsi="monospace" w:eastAsia="monospace" w:cs="monospace"/>
+          <w:b/>
+          <w:color w:val="008700"/>
+          <w:kern w:val="0"/>
+          <w:sz w:val="24"/>
+          <w:szCs w:val="24"/>
+          <w:shd w:val="clear" w:fill="FFFFFF"/>
+          <w:lang w:val="en-US" w:eastAsia="zh-CN" w:bidi="ar"/>
+        </w:rPr>
+        <w:t>replace</w:t>
+      </w:r>
+      <w:r>
+        <w:rPr>
+          <w:rFonts w:hint="default" w:ascii="monospace" w:hAnsi="monospace" w:eastAsia="monospace" w:cs="monospace"/>
+          <w:color w:val="000000"/>
+          <w:kern w:val="0"/>
+          <w:sz w:val="24"/>
+          <w:szCs w:val="24"/>
+          <w:shd w:val="clear" w:fill="FFFFFF"/>
+          <w:lang w:val="en-US" w:eastAsia="zh-CN" w:bidi="ar"/>
+        </w:rPr>
+        <w:t xml:space="preserve"> </w:t>
+      </w:r>
+      <w:r>
+        <w:rPr>
+          <w:rFonts w:hint="default" w:ascii="monospace" w:hAnsi="monospace" w:eastAsia="monospace" w:cs="monospace"/>
+          <w:b/>
+          <w:color w:val="008700"/>
+          <w:kern w:val="0"/>
+          <w:sz w:val="24"/>
+          <w:szCs w:val="24"/>
+          <w:shd w:val="clear" w:fill="FFFFFF"/>
+          <w:lang w:val="en-US" w:eastAsia="zh-CN" w:bidi="ar"/>
+        </w:rPr>
+        <w:t>procedure</w:t>
+      </w:r>
+      <w:r>
+        <w:rPr>
+          <w:rFonts w:hint="default" w:ascii="monospace" w:hAnsi="monospace" w:eastAsia="monospace" w:cs="monospace"/>
+          <w:color w:val="000000"/>
+          <w:kern w:val="0"/>
+          <w:sz w:val="24"/>
+          <w:szCs w:val="24"/>
+          <w:shd w:val="clear" w:fill="FFFFFF"/>
+          <w:lang w:val="en-US" w:eastAsia="zh-CN" w:bidi="ar"/>
+        </w:rPr>
+        <w:t xml:space="preserve"> </w:t>
+      </w:r>
+      <w:r>
+        <w:rPr>
+          <w:rFonts w:hint="default" w:ascii="monospace" w:hAnsi="monospace" w:eastAsia="monospace" w:cs="monospace"/>
+          <w:color w:val="0000FF"/>
+          <w:kern w:val="0"/>
+          <w:sz w:val="24"/>
+          <w:szCs w:val="24"/>
+          <w:shd w:val="clear" w:fill="FFFFFF"/>
+          <w:lang w:val="en-US" w:eastAsia="zh-CN" w:bidi="ar"/>
+        </w:rPr>
+        <w:t>count_filmNum</w:t>
+      </w:r>
+      <w:r>
+        <w:rPr>
+          <w:rFonts w:hint="default" w:ascii="monospace" w:hAnsi="monospace" w:eastAsia="monospace" w:cs="monospace"/>
+          <w:color w:val="000000"/>
+          <w:kern w:val="0"/>
+          <w:sz w:val="24"/>
+          <w:szCs w:val="24"/>
+          <w:shd w:val="clear" w:fill="FFFFFF"/>
+          <w:lang w:val="en-US" w:eastAsia="zh-CN" w:bidi="ar"/>
+        </w:rPr>
+        <w:t xml:space="preserve">(stime </w:t>
+      </w:r>
+      <w:r>
+        <w:rPr>
+          <w:rFonts w:hint="default" w:ascii="monospace" w:hAnsi="monospace" w:eastAsia="monospace" w:cs="monospace"/>
+          <w:color w:val="AF005F"/>
+          <w:kern w:val="0"/>
+          <w:sz w:val="24"/>
+          <w:szCs w:val="24"/>
+          <w:shd w:val="clear" w:fill="FFFFFF"/>
+          <w:lang w:val="en-US" w:eastAsia="zh-CN" w:bidi="ar"/>
+        </w:rPr>
+        <w:t>date</w:t>
+      </w:r>
+      <w:r>
+        <w:rPr>
+          <w:rFonts w:hint="default" w:ascii="monospace" w:hAnsi="monospace" w:eastAsia="monospace" w:cs="monospace"/>
+          <w:color w:val="000000"/>
+          <w:kern w:val="0"/>
+          <w:sz w:val="24"/>
+          <w:szCs w:val="24"/>
+          <w:shd w:val="clear" w:fill="FFFFFF"/>
+          <w:lang w:val="en-US" w:eastAsia="zh-CN" w:bidi="ar"/>
+        </w:rPr>
+        <w:t xml:space="preserve">) </w:t>
+      </w:r>
+      <w:r>
+        <w:rPr>
+          <w:rFonts w:hint="default" w:ascii="monospace" w:hAnsi="monospace" w:eastAsia="monospace" w:cs="monospace"/>
+          <w:kern w:val="0"/>
+          <w:sz w:val="24"/>
+          <w:szCs w:val="24"/>
+          <w:lang w:val="en-US" w:eastAsia="zh-CN" w:bidi="ar"/>
+        </w:rPr>
+        <w:br w:type="textWrapping"/>
+      </w:r>
+      <w:r>
+        <w:rPr>
+          <w:rFonts w:hint="default" w:ascii="monospace" w:hAnsi="monospace" w:eastAsia="monospace" w:cs="monospace"/>
+          <w:kern w:val="0"/>
+          <w:sz w:val="24"/>
+          <w:szCs w:val="24"/>
+          <w:lang w:val="en-US" w:eastAsia="zh-CN" w:bidi="ar"/>
+        </w:rPr>
+        <w:t xml:space="preserve">begin </w:t>
+      </w:r>
+      <w:r>
+        <w:rPr>
+          <w:rFonts w:hint="default" w:ascii="monospace" w:hAnsi="monospace" w:eastAsia="monospace" w:cs="monospace"/>
+          <w:kern w:val="0"/>
+          <w:sz w:val="24"/>
+          <w:szCs w:val="24"/>
+          <w:lang w:val="en-US" w:eastAsia="zh-CN" w:bidi="ar"/>
+        </w:rPr>
+        <w:br w:type="textWrapping"/>
+      </w:r>
+      <w:r>
+        <w:rPr>
+          <w:rFonts w:hint="default" w:ascii="monospace" w:hAnsi="monospace" w:eastAsia="monospace" w:cs="monospace"/>
+          <w:b/>
+          <w:color w:val="008700"/>
+          <w:kern w:val="0"/>
+          <w:sz w:val="24"/>
+          <w:szCs w:val="24"/>
+          <w:shd w:val="clear" w:fill="FFFFFF"/>
+          <w:lang w:val="en-US" w:eastAsia="zh-CN" w:bidi="ar"/>
+        </w:rPr>
+        <w:t>create</w:t>
+      </w:r>
+      <w:r>
+        <w:rPr>
+          <w:rFonts w:hint="default" w:ascii="monospace" w:hAnsi="monospace" w:eastAsia="monospace" w:cs="monospace"/>
+          <w:color w:val="000000"/>
+          <w:kern w:val="0"/>
+          <w:sz w:val="24"/>
+          <w:szCs w:val="24"/>
+          <w:shd w:val="clear" w:fill="FFFFFF"/>
+          <w:lang w:val="en-US" w:eastAsia="zh-CN" w:bidi="ar"/>
+        </w:rPr>
+        <w:t xml:space="preserve"> </w:t>
+      </w:r>
+      <w:r>
+        <w:rPr>
+          <w:rFonts w:hint="default" w:ascii="monospace" w:hAnsi="monospace" w:eastAsia="monospace" w:cs="monospace"/>
+          <w:b/>
+          <w:color w:val="008700"/>
+          <w:kern w:val="0"/>
+          <w:sz w:val="24"/>
+          <w:szCs w:val="24"/>
+          <w:shd w:val="clear" w:fill="FFFFFF"/>
+          <w:lang w:val="en-US" w:eastAsia="zh-CN" w:bidi="ar"/>
+        </w:rPr>
+        <w:t>or</w:t>
+      </w:r>
+      <w:r>
+        <w:rPr>
+          <w:rFonts w:hint="default" w:ascii="monospace" w:hAnsi="monospace" w:eastAsia="monospace" w:cs="monospace"/>
+          <w:color w:val="000000"/>
+          <w:kern w:val="0"/>
+          <w:sz w:val="24"/>
+          <w:szCs w:val="24"/>
+          <w:shd w:val="clear" w:fill="FFFFFF"/>
+          <w:lang w:val="en-US" w:eastAsia="zh-CN" w:bidi="ar"/>
+        </w:rPr>
+        <w:t xml:space="preserve"> </w:t>
+      </w:r>
+      <w:r>
+        <w:rPr>
+          <w:rFonts w:hint="default" w:ascii="monospace" w:hAnsi="monospace" w:eastAsia="monospace" w:cs="monospace"/>
+          <w:b/>
+          <w:color w:val="008700"/>
+          <w:kern w:val="0"/>
+          <w:sz w:val="24"/>
+          <w:szCs w:val="24"/>
+          <w:shd w:val="clear" w:fill="FFFFFF"/>
+          <w:lang w:val="en-US" w:eastAsia="zh-CN" w:bidi="ar"/>
+        </w:rPr>
+        <w:t>replace</w:t>
+      </w:r>
+      <w:r>
+        <w:rPr>
+          <w:rFonts w:hint="default" w:ascii="monospace" w:hAnsi="monospace" w:eastAsia="monospace" w:cs="monospace"/>
+          <w:color w:val="000000"/>
+          <w:kern w:val="0"/>
+          <w:sz w:val="24"/>
+          <w:szCs w:val="24"/>
+          <w:shd w:val="clear" w:fill="FFFFFF"/>
+          <w:lang w:val="en-US" w:eastAsia="zh-CN" w:bidi="ar"/>
+        </w:rPr>
+        <w:t xml:space="preserve"> </w:t>
+      </w:r>
+      <w:r>
+        <w:rPr>
+          <w:rFonts w:hint="default" w:ascii="monospace" w:hAnsi="monospace" w:eastAsia="monospace" w:cs="monospace"/>
+          <w:b/>
+          <w:color w:val="008700"/>
+          <w:kern w:val="0"/>
+          <w:sz w:val="24"/>
+          <w:szCs w:val="24"/>
+          <w:shd w:val="clear" w:fill="FFFFFF"/>
+          <w:lang w:val="en-US" w:eastAsia="zh-CN" w:bidi="ar"/>
+        </w:rPr>
+        <w:t>table</w:t>
+      </w:r>
+      <w:r>
+        <w:rPr>
+          <w:rFonts w:hint="default" w:ascii="monospace" w:hAnsi="monospace" w:eastAsia="monospace" w:cs="monospace"/>
+          <w:color w:val="000000"/>
+          <w:kern w:val="0"/>
+          <w:sz w:val="24"/>
+          <w:szCs w:val="24"/>
+          <w:shd w:val="clear" w:fill="FFFFFF"/>
+          <w:lang w:val="en-US" w:eastAsia="zh-CN" w:bidi="ar"/>
+        </w:rPr>
+        <w:t xml:space="preserve"> </w:t>
+      </w:r>
+      <w:r>
+        <w:rPr>
+          <w:rFonts w:hint="default" w:ascii="monospace" w:hAnsi="monospace" w:eastAsia="monospace" w:cs="monospace"/>
+          <w:color w:val="000087"/>
+          <w:kern w:val="0"/>
+          <w:sz w:val="24"/>
+          <w:szCs w:val="24"/>
+          <w:shd w:val="clear" w:fill="FFFFFF"/>
+          <w:lang w:val="en-US" w:eastAsia="zh-CN" w:bidi="ar"/>
+        </w:rPr>
+        <w:t>`countFilm`</w:t>
+      </w:r>
+      <w:r>
+        <w:rPr>
+          <w:rFonts w:hint="default" w:ascii="monospace" w:hAnsi="monospace" w:eastAsia="monospace" w:cs="monospace"/>
+          <w:color w:val="000000"/>
+          <w:kern w:val="0"/>
+          <w:sz w:val="24"/>
+          <w:szCs w:val="24"/>
+          <w:shd w:val="clear" w:fill="FFFFFF"/>
+          <w:lang w:val="en-US" w:eastAsia="zh-CN" w:bidi="ar"/>
+        </w:rPr>
+        <w:t xml:space="preserve"> </w:t>
+      </w:r>
+      <w:r>
+        <w:rPr>
+          <w:rFonts w:hint="default" w:ascii="monospace" w:hAnsi="monospace" w:eastAsia="monospace" w:cs="monospace"/>
+          <w:b/>
+          <w:color w:val="008700"/>
+          <w:kern w:val="0"/>
+          <w:sz w:val="24"/>
+          <w:szCs w:val="24"/>
+          <w:shd w:val="clear" w:fill="FFFFFF"/>
+          <w:lang w:val="en-US" w:eastAsia="zh-CN" w:bidi="ar"/>
+        </w:rPr>
+        <w:t>select</w:t>
+      </w:r>
+      <w:r>
+        <w:rPr>
+          <w:rFonts w:hint="default" w:ascii="monospace" w:hAnsi="monospace" w:eastAsia="monospace" w:cs="monospace"/>
+          <w:color w:val="000000"/>
+          <w:kern w:val="0"/>
+          <w:sz w:val="24"/>
+          <w:szCs w:val="24"/>
+          <w:shd w:val="clear" w:fill="FFFFFF"/>
+          <w:lang w:val="en-US" w:eastAsia="zh-CN" w:bidi="ar"/>
+        </w:rPr>
+        <w:t xml:space="preserve"> </w:t>
+      </w:r>
+      <w:r>
+        <w:rPr>
+          <w:rFonts w:hint="default" w:ascii="monospace" w:hAnsi="monospace" w:eastAsia="monospace" w:cs="monospace"/>
+          <w:color w:val="000087"/>
+          <w:kern w:val="0"/>
+          <w:sz w:val="24"/>
+          <w:szCs w:val="24"/>
+          <w:shd w:val="clear" w:fill="FFFFFF"/>
+          <w:lang w:val="en-US" w:eastAsia="zh-CN" w:bidi="ar"/>
+        </w:rPr>
+        <w:t>`TID`</w:t>
+      </w:r>
+      <w:r>
+        <w:rPr>
+          <w:rFonts w:hint="default" w:ascii="monospace" w:hAnsi="monospace" w:eastAsia="monospace" w:cs="monospace"/>
+          <w:color w:val="000000"/>
+          <w:kern w:val="0"/>
+          <w:sz w:val="24"/>
+          <w:szCs w:val="24"/>
+          <w:shd w:val="clear" w:fill="FFFFFF"/>
+          <w:lang w:val="en-US" w:eastAsia="zh-CN" w:bidi="ar"/>
+        </w:rPr>
+        <w:t>,</w:t>
+      </w:r>
+      <w:r>
+        <w:rPr>
+          <w:rFonts w:hint="default" w:ascii="monospace" w:hAnsi="monospace" w:eastAsia="monospace" w:cs="monospace"/>
+          <w:color w:val="0000FF"/>
+          <w:kern w:val="0"/>
+          <w:sz w:val="24"/>
+          <w:szCs w:val="24"/>
+          <w:shd w:val="clear" w:fill="FFFFFF"/>
+          <w:lang w:val="en-US" w:eastAsia="zh-CN" w:bidi="ar"/>
+        </w:rPr>
+        <w:t>count</w:t>
+      </w:r>
+      <w:r>
+        <w:rPr>
+          <w:rFonts w:hint="default" w:ascii="monospace" w:hAnsi="monospace" w:eastAsia="monospace" w:cs="monospace"/>
+          <w:color w:val="000000"/>
+          <w:kern w:val="0"/>
+          <w:sz w:val="24"/>
+          <w:szCs w:val="24"/>
+          <w:shd w:val="clear" w:fill="FFFFFF"/>
+          <w:lang w:val="en-US" w:eastAsia="zh-CN" w:bidi="ar"/>
+        </w:rPr>
+        <w:t>(</w:t>
+      </w:r>
+      <w:r>
+        <w:rPr>
+          <w:rFonts w:hint="default" w:ascii="monospace" w:hAnsi="monospace" w:eastAsia="monospace" w:cs="monospace"/>
+          <w:color w:val="626262"/>
+          <w:kern w:val="0"/>
+          <w:sz w:val="24"/>
+          <w:szCs w:val="24"/>
+          <w:shd w:val="clear" w:fill="FFFFFF"/>
+          <w:lang w:val="en-US" w:eastAsia="zh-CN" w:bidi="ar"/>
+        </w:rPr>
+        <w:t>*</w:t>
+      </w:r>
+      <w:r>
+        <w:rPr>
+          <w:rFonts w:hint="default" w:ascii="monospace" w:hAnsi="monospace" w:eastAsia="monospace" w:cs="monospace"/>
+          <w:color w:val="000000"/>
+          <w:kern w:val="0"/>
+          <w:sz w:val="24"/>
+          <w:szCs w:val="24"/>
+          <w:shd w:val="clear" w:fill="FFFFFF"/>
+          <w:lang w:val="en-US" w:eastAsia="zh-CN" w:bidi="ar"/>
+        </w:rPr>
+        <w:t xml:space="preserve">) </w:t>
+      </w:r>
+      <w:r>
+        <w:rPr>
+          <w:rFonts w:hint="default" w:ascii="monospace" w:hAnsi="monospace" w:eastAsia="monospace" w:cs="monospace"/>
+          <w:b/>
+          <w:color w:val="008700"/>
+          <w:kern w:val="0"/>
+          <w:sz w:val="24"/>
+          <w:szCs w:val="24"/>
+          <w:shd w:val="clear" w:fill="FFFFFF"/>
+          <w:lang w:val="en-US" w:eastAsia="zh-CN" w:bidi="ar"/>
+        </w:rPr>
+        <w:t>as</w:t>
+      </w:r>
+      <w:r>
+        <w:rPr>
+          <w:rFonts w:hint="default" w:ascii="monospace" w:hAnsi="monospace" w:eastAsia="monospace" w:cs="monospace"/>
+          <w:color w:val="000000"/>
+          <w:kern w:val="0"/>
+          <w:sz w:val="24"/>
+          <w:szCs w:val="24"/>
+          <w:shd w:val="clear" w:fill="FFFFFF"/>
+          <w:lang w:val="en-US" w:eastAsia="zh-CN" w:bidi="ar"/>
+        </w:rPr>
+        <w:t xml:space="preserve"> </w:t>
+      </w:r>
+      <w:r>
+        <w:rPr>
+          <w:rFonts w:hint="default" w:ascii="monospace" w:hAnsi="monospace" w:eastAsia="monospace" w:cs="monospace"/>
+          <w:color w:val="AF0000"/>
+          <w:kern w:val="0"/>
+          <w:sz w:val="24"/>
+          <w:szCs w:val="24"/>
+          <w:shd w:val="clear" w:fill="FFFFFF"/>
+          <w:lang w:val="en-US" w:eastAsia="zh-CN" w:bidi="ar"/>
+        </w:rPr>
+        <w:t>'filmCount'</w:t>
+      </w:r>
+      <w:r>
+        <w:rPr>
+          <w:rFonts w:hint="default" w:ascii="monospace" w:hAnsi="monospace" w:eastAsia="monospace" w:cs="monospace"/>
+          <w:color w:val="000000"/>
+          <w:kern w:val="0"/>
+          <w:sz w:val="24"/>
+          <w:szCs w:val="24"/>
+          <w:shd w:val="clear" w:fill="FFFFFF"/>
+          <w:lang w:val="en-US" w:eastAsia="zh-CN" w:bidi="ar"/>
+        </w:rPr>
+        <w:t>,</w:t>
+      </w:r>
+      <w:r>
+        <w:rPr>
+          <w:rFonts w:hint="default" w:ascii="monospace" w:hAnsi="monospace" w:eastAsia="monospace" w:cs="monospace"/>
+          <w:color w:val="000087"/>
+          <w:kern w:val="0"/>
+          <w:sz w:val="24"/>
+          <w:szCs w:val="24"/>
+          <w:shd w:val="clear" w:fill="FFFFFF"/>
+          <w:lang w:val="en-US" w:eastAsia="zh-CN" w:bidi="ar"/>
+        </w:rPr>
+        <w:t>`YEAR`</w:t>
+      </w:r>
+      <w:r>
+        <w:rPr>
+          <w:rFonts w:hint="default" w:ascii="monospace" w:hAnsi="monospace" w:eastAsia="monospace" w:cs="monospace"/>
+          <w:color w:val="000000"/>
+          <w:kern w:val="0"/>
+          <w:sz w:val="24"/>
+          <w:szCs w:val="24"/>
+          <w:shd w:val="clear" w:fill="FFFFFF"/>
+          <w:lang w:val="en-US" w:eastAsia="zh-CN" w:bidi="ar"/>
+        </w:rPr>
+        <w:t>,</w:t>
+      </w:r>
+      <w:r>
+        <w:rPr>
+          <w:rFonts w:hint="default" w:ascii="monospace" w:hAnsi="monospace" w:eastAsia="monospace" w:cs="monospace"/>
+          <w:color w:val="000087"/>
+          <w:kern w:val="0"/>
+          <w:sz w:val="24"/>
+          <w:szCs w:val="24"/>
+          <w:shd w:val="clear" w:fill="FFFFFF"/>
+          <w:lang w:val="en-US" w:eastAsia="zh-CN" w:bidi="ar"/>
+        </w:rPr>
+        <w:t>`MONTH`</w:t>
+      </w:r>
+      <w:r>
+        <w:rPr>
+          <w:rFonts w:hint="default" w:ascii="monospace" w:hAnsi="monospace" w:eastAsia="monospace" w:cs="monospace"/>
+          <w:color w:val="000000"/>
+          <w:kern w:val="0"/>
+          <w:sz w:val="24"/>
+          <w:szCs w:val="24"/>
+          <w:shd w:val="clear" w:fill="FFFFFF"/>
+          <w:lang w:val="en-US" w:eastAsia="zh-CN" w:bidi="ar"/>
+        </w:rPr>
+        <w:t xml:space="preserve"> </w:t>
+      </w:r>
+      <w:r>
+        <w:rPr>
+          <w:rFonts w:hint="default" w:ascii="monospace" w:hAnsi="monospace" w:eastAsia="monospace" w:cs="monospace"/>
+          <w:b/>
+          <w:color w:val="008700"/>
+          <w:kern w:val="0"/>
+          <w:sz w:val="24"/>
+          <w:szCs w:val="24"/>
+          <w:shd w:val="clear" w:fill="FFFFFF"/>
+          <w:lang w:val="en-US" w:eastAsia="zh-CN" w:bidi="ar"/>
+        </w:rPr>
+        <w:t>from</w:t>
+      </w:r>
+      <w:r>
+        <w:rPr>
+          <w:rFonts w:hint="default" w:ascii="monospace" w:hAnsi="monospace" w:eastAsia="monospace" w:cs="monospace"/>
+          <w:color w:val="000000"/>
+          <w:kern w:val="0"/>
+          <w:sz w:val="24"/>
+          <w:szCs w:val="24"/>
+          <w:shd w:val="clear" w:fill="FFFFFF"/>
+          <w:lang w:val="en-US" w:eastAsia="zh-CN" w:bidi="ar"/>
+        </w:rPr>
+        <w:t xml:space="preserve"> </w:t>
+      </w:r>
+      <w:r>
+        <w:rPr>
+          <w:rFonts w:hint="default" w:ascii="monospace" w:hAnsi="monospace" w:eastAsia="monospace" w:cs="monospace"/>
+          <w:color w:val="000087"/>
+          <w:kern w:val="0"/>
+          <w:sz w:val="24"/>
+          <w:szCs w:val="24"/>
+          <w:shd w:val="clear" w:fill="FFFFFF"/>
+          <w:lang w:val="en-US" w:eastAsia="zh-CN" w:bidi="ar"/>
+        </w:rPr>
+        <w:t>`SHOW`</w:t>
+      </w:r>
+      <w:r>
+        <w:rPr>
+          <w:rFonts w:hint="default" w:ascii="monospace" w:hAnsi="monospace" w:eastAsia="monospace" w:cs="monospace"/>
+          <w:color w:val="000000"/>
+          <w:kern w:val="0"/>
+          <w:sz w:val="24"/>
+          <w:szCs w:val="24"/>
+          <w:shd w:val="clear" w:fill="FFFFFF"/>
+          <w:lang w:val="en-US" w:eastAsia="zh-CN" w:bidi="ar"/>
+        </w:rPr>
+        <w:t xml:space="preserve">  </w:t>
+      </w:r>
+      <w:r>
+        <w:rPr>
+          <w:rFonts w:hint="default" w:ascii="monospace" w:hAnsi="monospace" w:eastAsia="monospace" w:cs="monospace"/>
+          <w:kern w:val="0"/>
+          <w:sz w:val="24"/>
+          <w:szCs w:val="24"/>
+          <w:lang w:val="en-US" w:eastAsia="zh-CN" w:bidi="ar"/>
+        </w:rPr>
+        <w:br w:type="textWrapping"/>
+      </w:r>
+      <w:r>
+        <w:rPr>
+          <w:rFonts w:hint="default" w:ascii="monospace" w:hAnsi="monospace" w:eastAsia="monospace" w:cs="monospace"/>
+          <w:b/>
+          <w:color w:val="008700"/>
+          <w:kern w:val="0"/>
+          <w:sz w:val="24"/>
+          <w:szCs w:val="24"/>
+          <w:shd w:val="clear" w:fill="FFFFFF"/>
+          <w:lang w:val="en-US" w:eastAsia="zh-CN" w:bidi="ar"/>
+        </w:rPr>
+        <w:t>where</w:t>
+      </w:r>
+      <w:r>
+        <w:rPr>
+          <w:rFonts w:hint="default" w:ascii="monospace" w:hAnsi="monospace" w:eastAsia="monospace" w:cs="monospace"/>
+          <w:color w:val="000000"/>
+          <w:kern w:val="0"/>
+          <w:sz w:val="24"/>
+          <w:szCs w:val="24"/>
+          <w:shd w:val="clear" w:fill="FFFFFF"/>
+          <w:lang w:val="en-US" w:eastAsia="zh-CN" w:bidi="ar"/>
+        </w:rPr>
+        <w:t xml:space="preserve"> </w:t>
+      </w:r>
+      <w:r>
+        <w:rPr>
+          <w:rFonts w:hint="default" w:ascii="monospace" w:hAnsi="monospace" w:eastAsia="monospace" w:cs="monospace"/>
+          <w:color w:val="0000FF"/>
+          <w:kern w:val="0"/>
+          <w:sz w:val="24"/>
+          <w:szCs w:val="24"/>
+          <w:shd w:val="clear" w:fill="FFFFFF"/>
+          <w:lang w:val="en-US" w:eastAsia="zh-CN" w:bidi="ar"/>
+        </w:rPr>
+        <w:t>str_to_date</w:t>
+      </w:r>
+      <w:r>
+        <w:rPr>
+          <w:rFonts w:hint="default" w:ascii="monospace" w:hAnsi="monospace" w:eastAsia="monospace" w:cs="monospace"/>
+          <w:color w:val="000000"/>
+          <w:kern w:val="0"/>
+          <w:sz w:val="24"/>
+          <w:szCs w:val="24"/>
+          <w:shd w:val="clear" w:fill="FFFFFF"/>
+          <w:lang w:val="en-US" w:eastAsia="zh-CN" w:bidi="ar"/>
+        </w:rPr>
+        <w:t>(</w:t>
+      </w:r>
+      <w:r>
+        <w:rPr>
+          <w:rFonts w:hint="default" w:ascii="monospace" w:hAnsi="monospace" w:eastAsia="monospace" w:cs="monospace"/>
+          <w:color w:val="0000FF"/>
+          <w:kern w:val="0"/>
+          <w:sz w:val="24"/>
+          <w:szCs w:val="24"/>
+          <w:shd w:val="clear" w:fill="FFFFFF"/>
+          <w:lang w:val="en-US" w:eastAsia="zh-CN" w:bidi="ar"/>
+        </w:rPr>
+        <w:t>concat</w:t>
+      </w:r>
+      <w:r>
+        <w:rPr>
+          <w:rFonts w:hint="default" w:ascii="monospace" w:hAnsi="monospace" w:eastAsia="monospace" w:cs="monospace"/>
+          <w:color w:val="000000"/>
+          <w:kern w:val="0"/>
+          <w:sz w:val="24"/>
+          <w:szCs w:val="24"/>
+          <w:shd w:val="clear" w:fill="FFFFFF"/>
+          <w:lang w:val="en-US" w:eastAsia="zh-CN" w:bidi="ar"/>
+        </w:rPr>
+        <w:t>(</w:t>
+      </w:r>
+      <w:r>
+        <w:rPr>
+          <w:rFonts w:hint="default" w:ascii="monospace" w:hAnsi="monospace" w:eastAsia="monospace" w:cs="monospace"/>
+          <w:color w:val="0000FF"/>
+          <w:kern w:val="0"/>
+          <w:sz w:val="24"/>
+          <w:szCs w:val="24"/>
+          <w:shd w:val="clear" w:fill="FFFFFF"/>
+          <w:lang w:val="en-US" w:eastAsia="zh-CN" w:bidi="ar"/>
+        </w:rPr>
+        <w:t>CAST</w:t>
+      </w:r>
+      <w:r>
+        <w:rPr>
+          <w:rFonts w:hint="default" w:ascii="monospace" w:hAnsi="monospace" w:eastAsia="monospace" w:cs="monospace"/>
+          <w:color w:val="000000"/>
+          <w:kern w:val="0"/>
+          <w:sz w:val="24"/>
+          <w:szCs w:val="24"/>
+          <w:shd w:val="clear" w:fill="FFFFFF"/>
+          <w:lang w:val="en-US" w:eastAsia="zh-CN" w:bidi="ar"/>
+        </w:rPr>
+        <w:t>(</w:t>
+      </w:r>
+      <w:r>
+        <w:rPr>
+          <w:rFonts w:hint="default" w:ascii="monospace" w:hAnsi="monospace" w:eastAsia="monospace" w:cs="monospace"/>
+          <w:color w:val="000087"/>
+          <w:kern w:val="0"/>
+          <w:sz w:val="24"/>
+          <w:szCs w:val="24"/>
+          <w:shd w:val="clear" w:fill="FFFFFF"/>
+          <w:lang w:val="en-US" w:eastAsia="zh-CN" w:bidi="ar"/>
+        </w:rPr>
+        <w:t>`YEAR`</w:t>
+      </w:r>
+      <w:r>
+        <w:rPr>
+          <w:rFonts w:hint="default" w:ascii="monospace" w:hAnsi="monospace" w:eastAsia="monospace" w:cs="monospace"/>
+          <w:color w:val="000000"/>
+          <w:kern w:val="0"/>
+          <w:sz w:val="24"/>
+          <w:szCs w:val="24"/>
+          <w:shd w:val="clear" w:fill="FFFFFF"/>
+          <w:lang w:val="en-US" w:eastAsia="zh-CN" w:bidi="ar"/>
+        </w:rPr>
+        <w:t xml:space="preserve"> </w:t>
+      </w:r>
+      <w:r>
+        <w:rPr>
+          <w:rFonts w:hint="default" w:ascii="monospace" w:hAnsi="monospace" w:eastAsia="monospace" w:cs="monospace"/>
+          <w:b/>
+          <w:color w:val="008700"/>
+          <w:kern w:val="0"/>
+          <w:sz w:val="24"/>
+          <w:szCs w:val="24"/>
+          <w:shd w:val="clear" w:fill="FFFFFF"/>
+          <w:lang w:val="en-US" w:eastAsia="zh-CN" w:bidi="ar"/>
+        </w:rPr>
+        <w:t>AS</w:t>
+      </w:r>
+      <w:r>
+        <w:rPr>
+          <w:rFonts w:hint="default" w:ascii="monospace" w:hAnsi="monospace" w:eastAsia="monospace" w:cs="monospace"/>
+          <w:color w:val="000000"/>
+          <w:kern w:val="0"/>
+          <w:sz w:val="24"/>
+          <w:szCs w:val="24"/>
+          <w:shd w:val="clear" w:fill="FFFFFF"/>
+          <w:lang w:val="en-US" w:eastAsia="zh-CN" w:bidi="ar"/>
+        </w:rPr>
+        <w:t xml:space="preserve"> </w:t>
+      </w:r>
+      <w:r>
+        <w:rPr>
+          <w:rFonts w:hint="default" w:ascii="monospace" w:hAnsi="monospace" w:eastAsia="monospace" w:cs="monospace"/>
+          <w:color w:val="AF005F"/>
+          <w:kern w:val="0"/>
+          <w:sz w:val="24"/>
+          <w:szCs w:val="24"/>
+          <w:shd w:val="clear" w:fill="FFFFFF"/>
+          <w:lang w:val="en-US" w:eastAsia="zh-CN" w:bidi="ar"/>
+        </w:rPr>
+        <w:t>CHAR</w:t>
+      </w:r>
+      <w:r>
+        <w:rPr>
+          <w:rFonts w:hint="default" w:ascii="monospace" w:hAnsi="monospace" w:eastAsia="monospace" w:cs="monospace"/>
+          <w:color w:val="000000"/>
+          <w:kern w:val="0"/>
+          <w:sz w:val="24"/>
+          <w:szCs w:val="24"/>
+          <w:shd w:val="clear" w:fill="FFFFFF"/>
+          <w:lang w:val="en-US" w:eastAsia="zh-CN" w:bidi="ar"/>
+        </w:rPr>
+        <w:t xml:space="preserve"> ),</w:t>
+      </w:r>
+      <w:r>
+        <w:rPr>
+          <w:rFonts w:hint="default" w:ascii="monospace" w:hAnsi="monospace" w:eastAsia="monospace" w:cs="monospace"/>
+          <w:color w:val="0000FF"/>
+          <w:kern w:val="0"/>
+          <w:sz w:val="24"/>
+          <w:szCs w:val="24"/>
+          <w:shd w:val="clear" w:fill="FFFFFF"/>
+          <w:lang w:val="en-US" w:eastAsia="zh-CN" w:bidi="ar"/>
+        </w:rPr>
+        <w:t>CAST</w:t>
+      </w:r>
+      <w:r>
+        <w:rPr>
+          <w:rFonts w:hint="default" w:ascii="monospace" w:hAnsi="monospace" w:eastAsia="monospace" w:cs="monospace"/>
+          <w:color w:val="000000"/>
+          <w:kern w:val="0"/>
+          <w:sz w:val="24"/>
+          <w:szCs w:val="24"/>
+          <w:shd w:val="clear" w:fill="FFFFFF"/>
+          <w:lang w:val="en-US" w:eastAsia="zh-CN" w:bidi="ar"/>
+        </w:rPr>
+        <w:t>(</w:t>
+      </w:r>
+      <w:r>
+        <w:rPr>
+          <w:rFonts w:hint="default" w:ascii="monospace" w:hAnsi="monospace" w:eastAsia="monospace" w:cs="monospace"/>
+          <w:color w:val="000087"/>
+          <w:kern w:val="0"/>
+          <w:sz w:val="24"/>
+          <w:szCs w:val="24"/>
+          <w:shd w:val="clear" w:fill="FFFFFF"/>
+          <w:lang w:val="en-US" w:eastAsia="zh-CN" w:bidi="ar"/>
+        </w:rPr>
+        <w:t>`MONTH`</w:t>
+      </w:r>
+      <w:r>
+        <w:rPr>
+          <w:rFonts w:hint="default" w:ascii="monospace" w:hAnsi="monospace" w:eastAsia="monospace" w:cs="monospace"/>
+          <w:b/>
+          <w:color w:val="008700"/>
+          <w:kern w:val="0"/>
+          <w:sz w:val="24"/>
+          <w:szCs w:val="24"/>
+          <w:shd w:val="clear" w:fill="FFFFFF"/>
+          <w:lang w:val="en-US" w:eastAsia="zh-CN" w:bidi="ar"/>
+        </w:rPr>
+        <w:t>AS</w:t>
+      </w:r>
+      <w:r>
+        <w:rPr>
+          <w:rFonts w:hint="default" w:ascii="monospace" w:hAnsi="monospace" w:eastAsia="monospace" w:cs="monospace"/>
+          <w:color w:val="000000"/>
+          <w:kern w:val="0"/>
+          <w:sz w:val="24"/>
+          <w:szCs w:val="24"/>
+          <w:shd w:val="clear" w:fill="FFFFFF"/>
+          <w:lang w:val="en-US" w:eastAsia="zh-CN" w:bidi="ar"/>
+        </w:rPr>
+        <w:t xml:space="preserve"> </w:t>
+      </w:r>
+      <w:r>
+        <w:rPr>
+          <w:rFonts w:hint="default" w:ascii="monospace" w:hAnsi="monospace" w:eastAsia="monospace" w:cs="monospace"/>
+          <w:color w:val="AF005F"/>
+          <w:kern w:val="0"/>
+          <w:sz w:val="24"/>
+          <w:szCs w:val="24"/>
+          <w:shd w:val="clear" w:fill="FFFFFF"/>
+          <w:lang w:val="en-US" w:eastAsia="zh-CN" w:bidi="ar"/>
+        </w:rPr>
+        <w:t>CHAR</w:t>
+      </w:r>
+      <w:r>
+        <w:rPr>
+          <w:rFonts w:hint="default" w:ascii="monospace" w:hAnsi="monospace" w:eastAsia="monospace" w:cs="monospace"/>
+          <w:color w:val="000000"/>
+          <w:kern w:val="0"/>
+          <w:sz w:val="24"/>
+          <w:szCs w:val="24"/>
+          <w:shd w:val="clear" w:fill="FFFFFF"/>
+          <w:lang w:val="en-US" w:eastAsia="zh-CN" w:bidi="ar"/>
+        </w:rPr>
+        <w:t xml:space="preserve"> )) ,</w:t>
+      </w:r>
+      <w:r>
+        <w:rPr>
+          <w:rFonts w:hint="default" w:ascii="monospace" w:hAnsi="monospace" w:eastAsia="monospace" w:cs="monospace"/>
+          <w:color w:val="AF0000"/>
+          <w:kern w:val="0"/>
+          <w:sz w:val="24"/>
+          <w:szCs w:val="24"/>
+          <w:shd w:val="clear" w:fill="FFFFFF"/>
+          <w:lang w:val="en-US" w:eastAsia="zh-CN" w:bidi="ar"/>
+        </w:rPr>
+        <w:t>'%Y%m'</w:t>
+      </w:r>
+      <w:r>
+        <w:rPr>
+          <w:rFonts w:hint="default" w:ascii="monospace" w:hAnsi="monospace" w:eastAsia="monospace" w:cs="monospace"/>
+          <w:color w:val="000000"/>
+          <w:kern w:val="0"/>
+          <w:sz w:val="24"/>
+          <w:szCs w:val="24"/>
+          <w:shd w:val="clear" w:fill="FFFFFF"/>
+          <w:lang w:val="en-US" w:eastAsia="zh-CN" w:bidi="ar"/>
+        </w:rPr>
+        <w:t>)</w:t>
+      </w:r>
+      <w:r>
+        <w:rPr>
+          <w:rFonts w:hint="default" w:ascii="monospace" w:hAnsi="monospace" w:eastAsia="monospace" w:cs="monospace"/>
+          <w:color w:val="626262"/>
+          <w:kern w:val="0"/>
+          <w:sz w:val="24"/>
+          <w:szCs w:val="24"/>
+          <w:shd w:val="clear" w:fill="FFFFFF"/>
+          <w:lang w:val="en-US" w:eastAsia="zh-CN" w:bidi="ar"/>
+        </w:rPr>
+        <w:t>&lt;</w:t>
+      </w:r>
+      <w:r>
+        <w:rPr>
+          <w:rFonts w:hint="default" w:ascii="monospace" w:hAnsi="monospace" w:eastAsia="monospace" w:cs="monospace"/>
+          <w:color w:val="000000"/>
+          <w:kern w:val="0"/>
+          <w:sz w:val="24"/>
+          <w:szCs w:val="24"/>
+          <w:shd w:val="clear" w:fill="FFFFFF"/>
+          <w:lang w:val="en-US" w:eastAsia="zh-CN" w:bidi="ar"/>
+        </w:rPr>
+        <w:t xml:space="preserve"> stime  </w:t>
+      </w:r>
+      <w:r>
+        <w:rPr>
+          <w:rFonts w:hint="default" w:ascii="monospace" w:hAnsi="monospace" w:eastAsia="monospace" w:cs="monospace"/>
+          <w:b/>
+          <w:color w:val="008700"/>
+          <w:kern w:val="0"/>
+          <w:sz w:val="24"/>
+          <w:szCs w:val="24"/>
+          <w:shd w:val="clear" w:fill="FFFFFF"/>
+          <w:lang w:val="en-US" w:eastAsia="zh-CN" w:bidi="ar"/>
+        </w:rPr>
+        <w:t>group</w:t>
+      </w:r>
+      <w:r>
+        <w:rPr>
+          <w:rFonts w:hint="default" w:ascii="monospace" w:hAnsi="monospace" w:eastAsia="monospace" w:cs="monospace"/>
+          <w:color w:val="000000"/>
+          <w:kern w:val="0"/>
+          <w:sz w:val="24"/>
+          <w:szCs w:val="24"/>
+          <w:shd w:val="clear" w:fill="FFFFFF"/>
+          <w:lang w:val="en-US" w:eastAsia="zh-CN" w:bidi="ar"/>
+        </w:rPr>
+        <w:t xml:space="preserve"> </w:t>
+      </w:r>
+      <w:r>
+        <w:rPr>
+          <w:rFonts w:hint="default" w:ascii="monospace" w:hAnsi="monospace" w:eastAsia="monospace" w:cs="monospace"/>
+          <w:b/>
+          <w:color w:val="008700"/>
+          <w:kern w:val="0"/>
+          <w:sz w:val="24"/>
+          <w:szCs w:val="24"/>
+          <w:shd w:val="clear" w:fill="FFFFFF"/>
+          <w:lang w:val="en-US" w:eastAsia="zh-CN" w:bidi="ar"/>
+        </w:rPr>
+        <w:t>by</w:t>
+      </w:r>
+      <w:r>
+        <w:rPr>
+          <w:rFonts w:hint="default" w:ascii="monospace" w:hAnsi="monospace" w:eastAsia="monospace" w:cs="monospace"/>
+          <w:color w:val="000000"/>
+          <w:kern w:val="0"/>
+          <w:sz w:val="24"/>
+          <w:szCs w:val="24"/>
+          <w:shd w:val="clear" w:fill="FFFFFF"/>
+          <w:lang w:val="en-US" w:eastAsia="zh-CN" w:bidi="ar"/>
+        </w:rPr>
+        <w:t xml:space="preserve"> </w:t>
+      </w:r>
+      <w:r>
+        <w:rPr>
+          <w:rFonts w:hint="default" w:ascii="monospace" w:hAnsi="monospace" w:eastAsia="monospace" w:cs="monospace"/>
+          <w:color w:val="000087"/>
+          <w:kern w:val="0"/>
+          <w:sz w:val="24"/>
+          <w:szCs w:val="24"/>
+          <w:shd w:val="clear" w:fill="FFFFFF"/>
+          <w:lang w:val="en-US" w:eastAsia="zh-CN" w:bidi="ar"/>
+        </w:rPr>
+        <w:t>`TID`</w:t>
+      </w:r>
+      <w:r>
+        <w:rPr>
+          <w:rFonts w:hint="default" w:ascii="monospace" w:hAnsi="monospace" w:eastAsia="monospace" w:cs="monospace"/>
+          <w:color w:val="000000"/>
+          <w:kern w:val="0"/>
+          <w:sz w:val="24"/>
+          <w:szCs w:val="24"/>
+          <w:shd w:val="clear" w:fill="FFFFFF"/>
+          <w:lang w:val="en-US" w:eastAsia="zh-CN" w:bidi="ar"/>
+        </w:rPr>
+        <w:t xml:space="preserve">; </w:t>
+      </w:r>
+      <w:r>
+        <w:rPr>
+          <w:rFonts w:hint="default" w:ascii="monospace" w:hAnsi="monospace" w:eastAsia="monospace" w:cs="monospace"/>
+          <w:kern w:val="0"/>
+          <w:sz w:val="24"/>
+          <w:szCs w:val="24"/>
+          <w:lang w:val="en-US" w:eastAsia="zh-CN" w:bidi="ar"/>
+        </w:rPr>
+        <w:br w:type="textWrapping"/>
+      </w:r>
+      <w:r>
+        <w:rPr>
+          <w:rFonts w:hint="default" w:ascii="monospace" w:hAnsi="monospace" w:eastAsia="monospace" w:cs="monospace"/>
+          <w:kern w:val="0"/>
+          <w:sz w:val="24"/>
+          <w:szCs w:val="24"/>
+          <w:lang w:val="en-US" w:eastAsia="zh-CN" w:bidi="ar"/>
+        </w:rPr>
+        <w:t>end;</w:t>
+      </w:r>
+    </w:p>
+    <w:p>
+      <w:pPr>
+        <w:keepNext w:val="0"/>
+        <w:keepLines w:val="0"/>
+        <w:widowControl/>
+        <w:suppressLineNumbers w:val="0"/>
+        <w:jc w:val="left"/>
+        <w:rPr>
+          <w:rFonts w:hint="default" w:ascii="monospace" w:hAnsi="monospace" w:eastAsia="monospace" w:cs="monospace"/>
+          <w:kern w:val="0"/>
+          <w:sz w:val="24"/>
+          <w:szCs w:val="24"/>
+          <w:lang w:val="en-US" w:eastAsia="zh-CN" w:bidi="ar"/>
+        </w:rPr>
+      </w:pPr>
+      <w:r>
+        <w:rPr>
+          <w:rFonts w:ascii="monospace" w:hAnsi="monospace" w:eastAsia="monospace" w:cs="monospace"/>
+          <w:b/>
+          <w:color w:val="008700"/>
+          <w:kern w:val="0"/>
+          <w:sz w:val="24"/>
+          <w:szCs w:val="24"/>
+          <w:shd w:val="clear" w:fill="FFFFFF"/>
+          <w:lang w:val="en-US" w:eastAsia="zh-CN" w:bidi="ar"/>
+        </w:rPr>
+        <w:t>call</w:t>
+      </w:r>
+      <w:r>
+        <w:rPr>
+          <w:rFonts w:hint="default" w:ascii="monospace" w:hAnsi="monospace" w:eastAsia="monospace" w:cs="monospace"/>
+          <w:color w:val="000000"/>
+          <w:kern w:val="0"/>
+          <w:sz w:val="24"/>
+          <w:szCs w:val="24"/>
+          <w:shd w:val="clear" w:fill="FFFFFF"/>
+          <w:lang w:val="en-US" w:eastAsia="zh-CN" w:bidi="ar"/>
+        </w:rPr>
+        <w:t xml:space="preserve"> </w:t>
+      </w:r>
+      <w:r>
+        <w:rPr>
+          <w:rFonts w:hint="default" w:ascii="monospace" w:hAnsi="monospace" w:eastAsia="monospace" w:cs="monospace"/>
+          <w:color w:val="0000FF"/>
+          <w:kern w:val="0"/>
+          <w:sz w:val="24"/>
+          <w:szCs w:val="24"/>
+          <w:shd w:val="clear" w:fill="FFFFFF"/>
+          <w:lang w:val="en-US" w:eastAsia="zh-CN" w:bidi="ar"/>
+        </w:rPr>
+        <w:t>count_filmNum</w:t>
+      </w:r>
+      <w:r>
+        <w:rPr>
+          <w:rFonts w:hint="default" w:ascii="monospace" w:hAnsi="monospace" w:eastAsia="monospace" w:cs="monospace"/>
+          <w:color w:val="000000"/>
+          <w:kern w:val="0"/>
+          <w:sz w:val="24"/>
+          <w:szCs w:val="24"/>
+          <w:shd w:val="clear" w:fill="FFFFFF"/>
+          <w:lang w:val="en-US" w:eastAsia="zh-CN" w:bidi="ar"/>
+        </w:rPr>
+        <w:t>(</w:t>
+      </w:r>
+      <w:r>
+        <w:rPr>
+          <w:rFonts w:hint="default" w:ascii="monospace" w:hAnsi="monospace" w:eastAsia="monospace" w:cs="monospace"/>
+          <w:color w:val="0000FF"/>
+          <w:kern w:val="0"/>
+          <w:sz w:val="24"/>
+          <w:szCs w:val="24"/>
+          <w:shd w:val="clear" w:fill="FFFFFF"/>
+          <w:lang w:val="en-US" w:eastAsia="zh-CN" w:bidi="ar"/>
+        </w:rPr>
+        <w:t>now</w:t>
+      </w:r>
+      <w:r>
+        <w:rPr>
+          <w:rFonts w:hint="default" w:ascii="monospace" w:hAnsi="monospace" w:eastAsia="monospace" w:cs="monospace"/>
+          <w:color w:val="000000"/>
+          <w:kern w:val="0"/>
+          <w:sz w:val="24"/>
+          <w:szCs w:val="24"/>
+          <w:shd w:val="clear" w:fill="FFFFFF"/>
+          <w:lang w:val="en-US" w:eastAsia="zh-CN" w:bidi="ar"/>
+        </w:rPr>
+        <w:t>());</w:t>
+      </w:r>
+    </w:p>
+    <w:p>
+      <w:pPr>
+        <w:pStyle w:val="21"/>
+        <w:rPr>
+          <w:rFonts w:hint="default"/>
+        </w:rPr>
+      </w:pPr>
+      <w:r>
+        <w:drawing>
+          <wp:inline distT="0" distB="0" distL="114300" distR="114300">
+            <wp:extent cx="3733800" cy="1470660"/>
+            <wp:effectExtent l="0" t="0" r="0" b="15240"/>
+            <wp:docPr id="58" name="Picture 58"/>
+            <wp:cNvGraphicFramePr>
+              <a:graphicFrameLocks xmlns:a="http://schemas.openxmlformats.org/drawingml/2006/main" noChangeAspect="1"/>
+            </wp:cNvGraphicFramePr>
+            <a:graphic xmlns:a="http://schemas.openxmlformats.org/drawingml/2006/main">
+              <a:graphicData uri="http://schemas.openxmlformats.org/drawingml/2006/picture">
+                <pic:pic xmlns:pic="http://schemas.openxmlformats.org/drawingml/2006/picture">
+                  <pic:nvPicPr>
+                    <pic:cNvPr id="58" name="Picture 58"/>
+                    <pic:cNvPicPr>
+                      <a:picLocks noChangeAspect="1"/>
+                    </pic:cNvPicPr>
+                  </pic:nvPicPr>
+                  <pic:blipFill>
+                    <a:blip r:embed="rId54"/>
+                    <a:stretch>
+                      <a:fillRect/>
+                    </a:stretch>
+                  </pic:blipFill>
+                  <pic:spPr>
+                    <a:xfrm>
+                      <a:off x="0" y="0"/>
+                      <a:ext cx="3733800" cy="1470660"/>
+                    </a:xfrm>
+                    <a:prstGeom prst="rect">
+                      <a:avLst/>
+                    </a:prstGeom>
+                    <a:noFill/>
+                    <a:ln w="9525">
+                      <a:noFill/>
+                      <a:miter/>
+                    </a:ln>
+                  </pic:spPr>
+                </pic:pic>
+              </a:graphicData>
+            </a:graphic>
+          </wp:inline>
+        </w:drawing>
+      </w:r>
+    </w:p>
+    <w:p>
+      <w:pPr>
+        <w:pStyle w:val="21"/>
         <w:rPr>
           <w:rFonts w:hint="eastAsia"/>
           <w:sz w:val="24"/>
         </w:rPr>
       </w:pPr>
+      <w:r>
+        <w:rPr>
+          <w:rFonts w:hint="default"/>
+        </w:rPr>
+        <w:t xml:space="preserve">图3.1 </w:t>
+      </w:r>
+      <w:r>
+        <w:rPr>
+          <w:rFonts w:hint="default"/>
+        </w:rPr>
+        <w:t>截止当前时间之前(now())的各电影院数目统计</w:t>
+      </w:r>
     </w:p>
     <w:p>
       <w:pPr>
@@ -27073,7 +28188,7 @@
                     </pic:cNvPicPr>
                   </pic:nvPicPr>
                   <pic:blipFill>
-                    <a:blip r:embed="rId54"/>
+                    <a:blip r:embed="rId55"/>
                     <a:stretch>
                       <a:fillRect/>
                     </a:stretch>
@@ -27149,7 +28264,7 @@
                     </pic:cNvPicPr>
                   </pic:nvPicPr>
                   <pic:blipFill>
-                    <a:blip r:embed="rId55"/>
+                    <a:blip r:embed="rId56"/>
                     <a:stretch>
                       <a:fillRect/>
                     </a:stretch>
@@ -27190,6 +28305,8 @@
       <w:r>
         <w:t>时间函数的使用</w:t>
       </w:r>
+      <w:bookmarkStart w:id="43" w:name="_GoBack"/>
+      <w:bookmarkEnd w:id="43"/>
     </w:p>
     <w:p>
       <w:pPr>
@@ -27271,7 +28388,7 @@
                     </pic:cNvPicPr>
                   </pic:nvPicPr>
                   <pic:blipFill>
-                    <a:blip r:embed="rId56"/>
+                    <a:blip r:embed="rId57"/>
                     <a:stretch>
                       <a:fillRect/>
                     </a:stretch>
@@ -27939,6 +29056,138 @@
 
 <file path=word/numbering.xml><?xml version="1.0" encoding="utf-8"?>
 <w:numbering xmlns:wpc="http://schemas.microsoft.com/office/word/2010/wordprocessingCanvas" xmlns:mc="http://schemas.openxmlformats.org/markup-compatibility/2006" xmlns:o="urn:schemas-microsoft-com:office:office" xmlns:r="http://schemas.openxmlformats.org/officeDocument/2006/relationships" xmlns:m="http://schemas.openxmlformats.org/officeDocument/2006/math" xmlns:v="urn:schemas-microsoft-com:vml" xmlns:wp14="http://schemas.microsoft.com/office/word/2010/wordprocessingDrawing" xmlns:wp="http://schemas.openxmlformats.org/drawingml/2006/wordprocessingDrawing" xmlns:w10="urn:schemas-microsoft-com:office:word" xmlns:w="http://schemas.openxmlformats.org/wordprocessingml/2006/main" xmlns:w14="http://schemas.microsoft.com/office/word/2010/wordml" xmlns:wpg="http://schemas.microsoft.com/office/word/2010/wordprocessingGroup" xmlns:wpi="http://schemas.microsoft.com/office/word/2010/wordprocessingInk" xmlns:wne="http://schemas.microsoft.com/office/word/2006/wordml" xmlns:wps="http://schemas.microsoft.com/office/word/2010/wordprocessingShape" mc:Ignorable="w14 wp14">
+  <w:abstractNum w:abstractNumId="1525749461">
+    <w:nsid w:val="5AF116D5"/>
+    <w:multiLevelType w:val="multilevel"/>
+    <w:tmpl w:val="5AF116D5"/>
+    <w:lvl w:ilvl="0" w:tentative="1">
+      <w:start w:val="1"/>
+      <w:numFmt w:val="decimal"/>
+      <w:suff w:val="nothing"/>
+      <w:lvlText w:val="%1)"/>
+      <w:lvlJc w:val="left"/>
+    </w:lvl>
+    <w:lvl w:ilvl="1" w:tentative="1">
+      <w:start w:val="1"/>
+      <w:numFmt w:val="lowerLetter"/>
+      <w:lvlText w:val="%2)"/>
+      <w:lvlJc w:val="left"/>
+      <w:pPr>
+        <w:tabs>
+          <w:tab w:val="left" w:pos="840"/>
+        </w:tabs>
+        <w:ind w:left="840" w:leftChars="0" w:hanging="420" w:firstLineChars="0"/>
+      </w:pPr>
+      <w:rPr>
+        <w:rFonts w:hint="default"/>
+      </w:rPr>
+    </w:lvl>
+    <w:lvl w:ilvl="2" w:tentative="1">
+      <w:start w:val="1"/>
+      <w:numFmt w:val="lowerRoman"/>
+      <w:lvlText w:val="%3."/>
+      <w:lvlJc w:val="left"/>
+      <w:pPr>
+        <w:tabs>
+          <w:tab w:val="left" w:pos="1260"/>
+        </w:tabs>
+        <w:ind w:left="1260" w:leftChars="0" w:hanging="420" w:firstLineChars="0"/>
+      </w:pPr>
+      <w:rPr>
+        <w:rFonts w:hint="default"/>
+      </w:rPr>
+    </w:lvl>
+    <w:lvl w:ilvl="3" w:tentative="1">
+      <w:start w:val="1"/>
+      <w:numFmt w:val="decimal"/>
+      <w:lvlText w:val="%4."/>
+      <w:lvlJc w:val="left"/>
+      <w:pPr>
+        <w:tabs>
+          <w:tab w:val="left" w:pos="1680"/>
+        </w:tabs>
+        <w:ind w:left="1680" w:leftChars="0" w:hanging="420" w:firstLineChars="0"/>
+      </w:pPr>
+      <w:rPr>
+        <w:rFonts w:hint="default"/>
+      </w:rPr>
+    </w:lvl>
+    <w:lvl w:ilvl="4" w:tentative="1">
+      <w:start w:val="1"/>
+      <w:numFmt w:val="lowerLetter"/>
+      <w:lvlText w:val="%5)"/>
+      <w:lvlJc w:val="left"/>
+      <w:pPr>
+        <w:tabs>
+          <w:tab w:val="left" w:pos="2100"/>
+        </w:tabs>
+        <w:ind w:left="2100" w:leftChars="0" w:hanging="420" w:firstLineChars="0"/>
+      </w:pPr>
+      <w:rPr>
+        <w:rFonts w:hint="default"/>
+      </w:rPr>
+    </w:lvl>
+    <w:lvl w:ilvl="5" w:tentative="1">
+      <w:start w:val="1"/>
+      <w:numFmt w:val="lowerRoman"/>
+      <w:lvlText w:val="%6."/>
+      <w:lvlJc w:val="left"/>
+      <w:pPr>
+        <w:tabs>
+          <w:tab w:val="left" w:pos="2520"/>
+        </w:tabs>
+        <w:ind w:left="2520" w:leftChars="0" w:hanging="420" w:firstLineChars="0"/>
+      </w:pPr>
+      <w:rPr>
+        <w:rFonts w:hint="default"/>
+      </w:rPr>
+    </w:lvl>
+    <w:lvl w:ilvl="6" w:tentative="1">
+      <w:start w:val="1"/>
+      <w:numFmt w:val="decimal"/>
+      <w:lvlText w:val="%7."/>
+      <w:lvlJc w:val="left"/>
+      <w:pPr>
+        <w:tabs>
+          <w:tab w:val="left" w:pos="2940"/>
+        </w:tabs>
+        <w:ind w:left="2940" w:leftChars="0" w:hanging="420" w:firstLineChars="0"/>
+      </w:pPr>
+      <w:rPr>
+        <w:rFonts w:hint="default"/>
+      </w:rPr>
+    </w:lvl>
+    <w:lvl w:ilvl="7" w:tentative="1">
+      <w:start w:val="1"/>
+      <w:numFmt w:val="lowerLetter"/>
+      <w:lvlText w:val="%8)"/>
+      <w:lvlJc w:val="left"/>
+      <w:pPr>
+        <w:tabs>
+          <w:tab w:val="left" w:pos="3360"/>
+        </w:tabs>
+        <w:ind w:left="3360" w:leftChars="0" w:hanging="420" w:firstLineChars="0"/>
+      </w:pPr>
+      <w:rPr>
+        <w:rFonts w:hint="default"/>
+      </w:rPr>
+    </w:lvl>
+    <w:lvl w:ilvl="8" w:tentative="1">
+      <w:start w:val="1"/>
+      <w:numFmt w:val="lowerRoman"/>
+      <w:lvlText w:val="%9."/>
+      <w:lvlJc w:val="left"/>
+      <w:pPr>
+        <w:tabs>
+          <w:tab w:val="left" w:pos="3780"/>
+        </w:tabs>
+        <w:ind w:left="3780" w:leftChars="0" w:hanging="420" w:firstLineChars="0"/>
+      </w:pPr>
+      <w:rPr>
+        <w:rFonts w:hint="default"/>
+      </w:rPr>
+    </w:lvl>
+  </w:abstractNum>
   <w:abstractNum w:abstractNumId="1526355388">
     <w:nsid w:val="5AFA55BC"/>
     <w:multiLevelType w:val="singleLevel"/>
@@ -28087,138 +29336,6 @@
     <w:nsid w:val="5AF110CF"/>
     <w:multiLevelType w:val="multilevel"/>
     <w:tmpl w:val="5AF110CF"/>
-    <w:lvl w:ilvl="0" w:tentative="1">
-      <w:start w:val="1"/>
-      <w:numFmt w:val="decimal"/>
-      <w:suff w:val="nothing"/>
-      <w:lvlText w:val="%1)"/>
-      <w:lvlJc w:val="left"/>
-    </w:lvl>
-    <w:lvl w:ilvl="1" w:tentative="1">
-      <w:start w:val="1"/>
-      <w:numFmt w:val="lowerLetter"/>
-      <w:lvlText w:val="%2)"/>
-      <w:lvlJc w:val="left"/>
-      <w:pPr>
-        <w:tabs>
-          <w:tab w:val="left" w:pos="840"/>
-        </w:tabs>
-        <w:ind w:left="840" w:leftChars="0" w:hanging="420" w:firstLineChars="0"/>
-      </w:pPr>
-      <w:rPr>
-        <w:rFonts w:hint="default"/>
-      </w:rPr>
-    </w:lvl>
-    <w:lvl w:ilvl="2" w:tentative="1">
-      <w:start w:val="1"/>
-      <w:numFmt w:val="lowerRoman"/>
-      <w:lvlText w:val="%3."/>
-      <w:lvlJc w:val="left"/>
-      <w:pPr>
-        <w:tabs>
-          <w:tab w:val="left" w:pos="1260"/>
-        </w:tabs>
-        <w:ind w:left="1260" w:leftChars="0" w:hanging="420" w:firstLineChars="0"/>
-      </w:pPr>
-      <w:rPr>
-        <w:rFonts w:hint="default"/>
-      </w:rPr>
-    </w:lvl>
-    <w:lvl w:ilvl="3" w:tentative="1">
-      <w:start w:val="1"/>
-      <w:numFmt w:val="decimal"/>
-      <w:lvlText w:val="%4."/>
-      <w:lvlJc w:val="left"/>
-      <w:pPr>
-        <w:tabs>
-          <w:tab w:val="left" w:pos="1680"/>
-        </w:tabs>
-        <w:ind w:left="1680" w:leftChars="0" w:hanging="420" w:firstLineChars="0"/>
-      </w:pPr>
-      <w:rPr>
-        <w:rFonts w:hint="default"/>
-      </w:rPr>
-    </w:lvl>
-    <w:lvl w:ilvl="4" w:tentative="1">
-      <w:start w:val="1"/>
-      <w:numFmt w:val="lowerLetter"/>
-      <w:lvlText w:val="%5)"/>
-      <w:lvlJc w:val="left"/>
-      <w:pPr>
-        <w:tabs>
-          <w:tab w:val="left" w:pos="2100"/>
-        </w:tabs>
-        <w:ind w:left="2100" w:leftChars="0" w:hanging="420" w:firstLineChars="0"/>
-      </w:pPr>
-      <w:rPr>
-        <w:rFonts w:hint="default"/>
-      </w:rPr>
-    </w:lvl>
-    <w:lvl w:ilvl="5" w:tentative="1">
-      <w:start w:val="1"/>
-      <w:numFmt w:val="lowerRoman"/>
-      <w:lvlText w:val="%6."/>
-      <w:lvlJc w:val="left"/>
-      <w:pPr>
-        <w:tabs>
-          <w:tab w:val="left" w:pos="2520"/>
-        </w:tabs>
-        <w:ind w:left="2520" w:leftChars="0" w:hanging="420" w:firstLineChars="0"/>
-      </w:pPr>
-      <w:rPr>
-        <w:rFonts w:hint="default"/>
-      </w:rPr>
-    </w:lvl>
-    <w:lvl w:ilvl="6" w:tentative="1">
-      <w:start w:val="1"/>
-      <w:numFmt w:val="decimal"/>
-      <w:lvlText w:val="%7."/>
-      <w:lvlJc w:val="left"/>
-      <w:pPr>
-        <w:tabs>
-          <w:tab w:val="left" w:pos="2940"/>
-        </w:tabs>
-        <w:ind w:left="2940" w:leftChars="0" w:hanging="420" w:firstLineChars="0"/>
-      </w:pPr>
-      <w:rPr>
-        <w:rFonts w:hint="default"/>
-      </w:rPr>
-    </w:lvl>
-    <w:lvl w:ilvl="7" w:tentative="1">
-      <w:start w:val="1"/>
-      <w:numFmt w:val="lowerLetter"/>
-      <w:lvlText w:val="%8)"/>
-      <w:lvlJc w:val="left"/>
-      <w:pPr>
-        <w:tabs>
-          <w:tab w:val="left" w:pos="3360"/>
-        </w:tabs>
-        <w:ind w:left="3360" w:leftChars="0" w:hanging="420" w:firstLineChars="0"/>
-      </w:pPr>
-      <w:rPr>
-        <w:rFonts w:hint="default"/>
-      </w:rPr>
-    </w:lvl>
-    <w:lvl w:ilvl="8" w:tentative="1">
-      <w:start w:val="1"/>
-      <w:numFmt w:val="lowerRoman"/>
-      <w:lvlText w:val="%9."/>
-      <w:lvlJc w:val="left"/>
-      <w:pPr>
-        <w:tabs>
-          <w:tab w:val="left" w:pos="3780"/>
-        </w:tabs>
-        <w:ind w:left="3780" w:leftChars="0" w:hanging="420" w:firstLineChars="0"/>
-      </w:pPr>
-      <w:rPr>
-        <w:rFonts w:hint="default"/>
-      </w:rPr>
-    </w:lvl>
-  </w:abstractNum>
-  <w:abstractNum w:abstractNumId="1525749461">
-    <w:nsid w:val="5AF116D5"/>
-    <w:multiLevelType w:val="multilevel"/>
-    <w:tmpl w:val="5AF116D5"/>
     <w:lvl w:ilvl="0" w:tentative="1">
       <w:start w:val="1"/>
       <w:numFmt w:val="decimal"/>

</xml_diff>